<commit_message>
AUTO FROM WORK 26.08.2021 14:56:04,15
</commit_message>
<xml_diff>
--- a/2-kurs/2-1/Конструирование и языки/Ольга/Контрольная работа 1 вариант 14.docx
+++ b/2-kurs/2-1/Конструирование и языки/Ольга/Контрольная работа 1 вариант 14.docx
@@ -1679,16 +1679,14 @@
           <w:color w:val="000000"/>
           <w:sz w:val="28"/>
           <w:szCs w:val="28"/>
-          <w:lang w:val="en-US"/>
-        </w:rPr>
-      </w:pPr>
-      <w:r>
-        <w:rPr>
-          <w:rFonts w:ascii="Times New Roman" w:hAnsi="Times New Roman"/>
-          <w:color w:val="000000"/>
-          <w:sz w:val="28"/>
-          <w:szCs w:val="28"/>
-          <w:lang w:val="en-US"/>
+        </w:rPr>
+      </w:pPr>
+      <w:r>
+        <w:rPr>
+          <w:rFonts w:ascii="Times New Roman" w:hAnsi="Times New Roman"/>
+          <w:color w:val="000000"/>
+          <w:sz w:val="28"/>
+          <w:szCs w:val="28"/>
         </w:rPr>
         <w:tab/>
       </w:r>
@@ -2526,16 +2524,14 @@
           <w:color w:val="000000"/>
           <w:sz w:val="28"/>
           <w:szCs w:val="28"/>
-          <w:lang w:val="en-US"/>
-        </w:rPr>
-      </w:pPr>
-      <w:r>
-        <w:rPr>
-          <w:rFonts w:ascii="Times New Roman" w:hAnsi="Times New Roman"/>
-          <w:color w:val="000000"/>
-          <w:sz w:val="28"/>
-          <w:szCs w:val="28"/>
-          <w:lang w:val="en-US"/>
+        </w:rPr>
+      </w:pPr>
+      <w:r>
+        <w:rPr>
+          <w:rFonts w:ascii="Times New Roman" w:hAnsi="Times New Roman"/>
+          <w:color w:val="000000"/>
+          <w:sz w:val="28"/>
+          <w:szCs w:val="28"/>
         </w:rPr>
         <w:tab/>
       </w:r>
@@ -3926,16 +3922,14 @@
           <w:color w:val="000000"/>
           <w:sz w:val="28"/>
           <w:szCs w:val="28"/>
-          <w:lang w:val="en-US"/>
-        </w:rPr>
-      </w:pPr>
-      <w:r>
-        <w:rPr>
-          <w:rFonts w:ascii="Times New Roman" w:hAnsi="Times New Roman"/>
-          <w:color w:val="000000"/>
-          <w:sz w:val="28"/>
-          <w:szCs w:val="28"/>
-          <w:lang w:val="en-US"/>
+        </w:rPr>
+      </w:pPr>
+      <w:r>
+        <w:rPr>
+          <w:rFonts w:ascii="Times New Roman" w:hAnsi="Times New Roman"/>
+          <w:color w:val="000000"/>
+          <w:sz w:val="28"/>
+          <w:szCs w:val="28"/>
         </w:rPr>
         <w:tab/>
       </w:r>
@@ -6032,6 +6026,7 @@
           <w:color w:val="000000"/>
           <w:sz w:val="28"/>
           <w:szCs w:val="28"/>
+          <w:lang w:val="en-US"/>
         </w:rPr>
         <w:t xml:space="preserve">             </w:t>
       </w:r>
@@ -6747,7 +6742,6 @@
           <w:color w:val="000000"/>
           <w:sz w:val="28"/>
           <w:szCs w:val="28"/>
-          <w:lang w:val="en-US"/>
         </w:rPr>
       </w:pPr>
     </w:p>
@@ -8339,16 +8333,14 @@
           <w:color w:val="000000"/>
           <w:sz w:val="28"/>
           <w:szCs w:val="28"/>
-          <w:lang w:val="en-US"/>
-        </w:rPr>
-      </w:pPr>
-      <w:r>
-        <w:rPr>
-          <w:rFonts w:ascii="Times New Roman" w:hAnsi="Times New Roman"/>
-          <w:color w:val="000000"/>
-          <w:sz w:val="28"/>
-          <w:szCs w:val="28"/>
-          <w:lang w:val="en-US"/>
+        </w:rPr>
+      </w:pPr>
+      <w:r>
+        <w:rPr>
+          <w:rFonts w:ascii="Times New Roman" w:hAnsi="Times New Roman"/>
+          <w:color w:val="000000"/>
+          <w:sz w:val="28"/>
+          <w:szCs w:val="28"/>
         </w:rPr>
         <w:tab/>
       </w:r>
@@ -9188,6 +9180,7 @@
           <w:color w:val="000000"/>
           <w:sz w:val="28"/>
           <w:szCs w:val="28"/>
+          <w:lang w:val="en-US"/>
         </w:rPr>
       </w:pPr>
       <w:r>
@@ -9200,6 +9193,7 @@
         </w:rPr>
         <w:t xml:space="preserve">        </w:t>
       </w:r>
+      <w:proofErr w:type="spellStart"/>
       <w:proofErr w:type="gramStart"/>
       <w:r>
         <w:rPr>
@@ -9217,6 +9211,7 @@
           <w:color w:val="000000"/>
           <w:sz w:val="28"/>
           <w:szCs w:val="28"/>
+          <w:lang w:val="en-US"/>
         </w:rPr>
         <w:t>.</w:t>
       </w:r>
@@ -9230,12 +9225,14 @@
         </w:rPr>
         <w:t>Read</w:t>
       </w:r>
-      <w:r>
-        <w:rPr>
-          <w:rFonts w:ascii="Times New Roman" w:hAnsi="Times New Roman"/>
-          <w:color w:val="000000"/>
-          <w:sz w:val="28"/>
-          <w:szCs w:val="28"/>
+      <w:proofErr w:type="spellEnd"/>
+      <w:r>
+        <w:rPr>
+          <w:rFonts w:ascii="Times New Roman" w:hAnsi="Times New Roman"/>
+          <w:color w:val="000000"/>
+          <w:sz w:val="28"/>
+          <w:szCs w:val="28"/>
+          <w:lang w:val="en-US"/>
         </w:rPr>
         <w:t>(</w:t>
       </w:r>
@@ -9246,6 +9243,7 @@
           <w:color w:val="000000"/>
           <w:sz w:val="28"/>
           <w:szCs w:val="28"/>
+          <w:lang w:val="en-US"/>
         </w:rPr>
         <w:t>);</w:t>
       </w:r>
@@ -9266,8 +9264,18 @@
           <w:color w:val="000000"/>
           <w:sz w:val="28"/>
           <w:szCs w:val="28"/>
-        </w:rPr>
-        <w:t xml:space="preserve">    }</w:t>
+          <w:lang w:val="en-US"/>
+        </w:rPr>
+        <w:t xml:space="preserve">    </w:t>
+      </w:r>
+      <w:r>
+        <w:rPr>
+          <w:rFonts w:ascii="Times New Roman" w:hAnsi="Times New Roman"/>
+          <w:color w:val="000000"/>
+          <w:sz w:val="28"/>
+          <w:szCs w:val="28"/>
+        </w:rPr>
+        <w:t>}</w:t>
       </w:r>
     </w:p>
     <w:p>
@@ -10045,6 +10053,7 @@
           <w:color w:val="000000"/>
           <w:sz w:val="28"/>
           <w:szCs w:val="28"/>
+          <w:lang w:val="en-US"/>
         </w:rPr>
       </w:pPr>
       <w:r>
@@ -10057,6 +10066,7 @@
         </w:rPr>
         <w:t xml:space="preserve">    </w:t>
       </w:r>
+      <w:proofErr w:type="spellStart"/>
       <w:proofErr w:type="gramStart"/>
       <w:r>
         <w:rPr>
@@ -10074,10 +10084,10 @@
           <w:color w:val="000000"/>
           <w:sz w:val="28"/>
           <w:szCs w:val="28"/>
+          <w:lang w:val="en-US"/>
         </w:rPr>
         <w:t>.</w:t>
       </w:r>
-      <w:proofErr w:type="spellStart"/>
       <w:r>
         <w:rPr>
           <w:rFonts w:ascii="Times New Roman" w:hAnsi="Times New Roman"/>
@@ -10095,6 +10105,7 @@
           <w:color w:val="000000"/>
           <w:sz w:val="28"/>
           <w:szCs w:val="28"/>
+          <w:lang w:val="en-US"/>
         </w:rPr>
         <w:t>(</w:t>
       </w:r>
@@ -10105,8 +10116,47 @@
           <w:color w:val="000000"/>
           <w:sz w:val="28"/>
           <w:szCs w:val="28"/>
-        </w:rPr>
-        <w:t>"Возникло исключение!");</w:t>
+          <w:lang w:val="en-US"/>
+        </w:rPr>
+        <w:t>"</w:t>
+      </w:r>
+      <w:r>
+        <w:rPr>
+          <w:rFonts w:ascii="Times New Roman" w:hAnsi="Times New Roman"/>
+          <w:color w:val="000000"/>
+          <w:sz w:val="28"/>
+          <w:szCs w:val="28"/>
+        </w:rPr>
+        <w:t>Возникло</w:t>
+      </w:r>
+      <w:r>
+        <w:rPr>
+          <w:rFonts w:ascii="Times New Roman" w:hAnsi="Times New Roman"/>
+          <w:color w:val="000000"/>
+          <w:sz w:val="28"/>
+          <w:szCs w:val="28"/>
+          <w:lang w:val="en-US"/>
+        </w:rPr>
+        <w:t xml:space="preserve"> </w:t>
+      </w:r>
+      <w:r>
+        <w:rPr>
+          <w:rFonts w:ascii="Times New Roman" w:hAnsi="Times New Roman"/>
+          <w:color w:val="000000"/>
+          <w:sz w:val="28"/>
+          <w:szCs w:val="28"/>
+        </w:rPr>
+        <w:t>исключение</w:t>
+      </w:r>
+      <w:r>
+        <w:rPr>
+          <w:rFonts w:ascii="Times New Roman" w:hAnsi="Times New Roman"/>
+          <w:color w:val="000000"/>
+          <w:sz w:val="28"/>
+          <w:szCs w:val="28"/>
+          <w:lang w:val="en-US"/>
+        </w:rPr>
+        <w:t>!");</w:t>
       </w:r>
     </w:p>
     <w:p>
@@ -10117,14 +10167,16 @@
           <w:color w:val="000000"/>
           <w:sz w:val="28"/>
           <w:szCs w:val="28"/>
-        </w:rPr>
-      </w:pPr>
-      <w:r>
-        <w:rPr>
-          <w:rFonts w:ascii="Times New Roman" w:hAnsi="Times New Roman"/>
-          <w:color w:val="000000"/>
-          <w:sz w:val="28"/>
-          <w:szCs w:val="28"/>
+          <w:lang w:val="en-US"/>
+        </w:rPr>
+      </w:pPr>
+      <w:r>
+        <w:rPr>
+          <w:rFonts w:ascii="Times New Roman" w:hAnsi="Times New Roman"/>
+          <w:color w:val="000000"/>
+          <w:sz w:val="28"/>
+          <w:szCs w:val="28"/>
+          <w:lang w:val="en-US"/>
         </w:rPr>
         <w:t>}</w:t>
       </w:r>
@@ -10137,6 +10189,7 @@
           <w:color w:val="000000"/>
           <w:sz w:val="28"/>
           <w:szCs w:val="28"/>
+          <w:lang w:val="en-US"/>
         </w:rPr>
       </w:pPr>
     </w:p>
@@ -10492,6 +10545,7 @@
           <w:color w:val="000000"/>
           <w:sz w:val="28"/>
           <w:szCs w:val="28"/>
+          <w:lang w:val="en-US"/>
         </w:rPr>
       </w:pPr>
       <w:r>
@@ -10504,6 +10558,7 @@
         </w:rPr>
         <w:t xml:space="preserve">    </w:t>
       </w:r>
+      <w:proofErr w:type="spellStart"/>
       <w:proofErr w:type="gramStart"/>
       <w:r>
         <w:rPr>
@@ -10521,10 +10576,10 @@
           <w:color w:val="000000"/>
           <w:sz w:val="28"/>
           <w:szCs w:val="28"/>
+          <w:lang w:val="en-US"/>
         </w:rPr>
         <w:t>.</w:t>
       </w:r>
-      <w:proofErr w:type="spellStart"/>
       <w:r>
         <w:rPr>
           <w:rFonts w:ascii="Times New Roman" w:hAnsi="Times New Roman"/>
@@ -10542,6 +10597,7 @@
           <w:color w:val="000000"/>
           <w:sz w:val="28"/>
           <w:szCs w:val="28"/>
+          <w:lang w:val="en-US"/>
         </w:rPr>
         <w:t>(</w:t>
       </w:r>
@@ -10552,8 +10608,28 @@
           <w:color w:val="000000"/>
           <w:sz w:val="28"/>
           <w:szCs w:val="28"/>
-        </w:rPr>
-        <w:t xml:space="preserve">"Блок </w:t>
+          <w:lang w:val="en-US"/>
+        </w:rPr>
+        <w:t>"</w:t>
+      </w:r>
+      <w:r>
+        <w:rPr>
+          <w:rFonts w:ascii="Times New Roman" w:hAnsi="Times New Roman"/>
+          <w:color w:val="000000"/>
+          <w:sz w:val="28"/>
+          <w:szCs w:val="28"/>
+        </w:rPr>
+        <w:t>Блок</w:t>
+      </w:r>
+      <w:r>
+        <w:rPr>
+          <w:rFonts w:ascii="Times New Roman" w:hAnsi="Times New Roman"/>
+          <w:color w:val="000000"/>
+          <w:sz w:val="28"/>
+          <w:szCs w:val="28"/>
+          <w:lang w:val="en-US"/>
+        </w:rPr>
+        <w:t xml:space="preserve"> </w:t>
       </w:r>
       <w:r>
         <w:rPr>
@@ -10571,6 +10647,7 @@
           <w:color w:val="000000"/>
           <w:sz w:val="28"/>
           <w:szCs w:val="28"/>
+          <w:lang w:val="en-US"/>
         </w:rPr>
         <w:t>");</w:t>
       </w:r>
@@ -10583,14 +10660,16 @@
           <w:color w:val="000000"/>
           <w:sz w:val="28"/>
           <w:szCs w:val="28"/>
-        </w:rPr>
-      </w:pPr>
-      <w:r>
-        <w:rPr>
-          <w:rFonts w:ascii="Times New Roman" w:hAnsi="Times New Roman"/>
-          <w:color w:val="000000"/>
-          <w:sz w:val="28"/>
-          <w:szCs w:val="28"/>
+          <w:lang w:val="en-US"/>
+        </w:rPr>
+      </w:pPr>
+      <w:r>
+        <w:rPr>
+          <w:rFonts w:ascii="Times New Roman" w:hAnsi="Times New Roman"/>
+          <w:color w:val="000000"/>
+          <w:sz w:val="28"/>
+          <w:szCs w:val="28"/>
+          <w:lang w:val="en-US"/>
         </w:rPr>
         <w:t>}</w:t>
       </w:r>
@@ -10603,6 +10682,7 @@
           <w:color w:val="000000"/>
           <w:sz w:val="28"/>
           <w:szCs w:val="28"/>
+          <w:lang w:val="en-US"/>
         </w:rPr>
       </w:pPr>
     </w:p>
@@ -10716,16 +10796,14 @@
           <w:color w:val="000000"/>
           <w:sz w:val="28"/>
           <w:szCs w:val="28"/>
-          <w:lang w:val="en-US"/>
-        </w:rPr>
-      </w:pPr>
-      <w:r>
-        <w:rPr>
-          <w:rFonts w:ascii="Times New Roman" w:hAnsi="Times New Roman"/>
-          <w:color w:val="000000"/>
-          <w:sz w:val="28"/>
-          <w:szCs w:val="28"/>
-          <w:lang w:val="en-US"/>
+        </w:rPr>
+      </w:pPr>
+      <w:r>
+        <w:rPr>
+          <w:rFonts w:ascii="Times New Roman" w:hAnsi="Times New Roman"/>
+          <w:color w:val="000000"/>
+          <w:sz w:val="28"/>
+          <w:szCs w:val="28"/>
         </w:rPr>
         <w:tab/>
       </w:r>
@@ -11351,6 +11429,7 @@
           <w:color w:val="000000"/>
           <w:sz w:val="28"/>
           <w:szCs w:val="28"/>
+          <w:lang w:val="en-US"/>
         </w:rPr>
       </w:pPr>
       <w:proofErr w:type="gramStart"/>
@@ -11371,6 +11450,7 @@
           <w:color w:val="000000"/>
           <w:sz w:val="28"/>
           <w:szCs w:val="28"/>
+          <w:lang w:val="en-US"/>
         </w:rPr>
         <w:t xml:space="preserve"> </w:t>
       </w:r>
@@ -11390,6 +11470,7 @@
           <w:color w:val="000000"/>
           <w:sz w:val="28"/>
           <w:szCs w:val="28"/>
+          <w:lang w:val="en-US"/>
         </w:rPr>
         <w:t xml:space="preserve"> </w:t>
       </w:r>
@@ -11409,6 +11490,7 @@
           <w:color w:val="000000"/>
           <w:sz w:val="28"/>
           <w:szCs w:val="28"/>
+          <w:lang w:val="en-US"/>
         </w:rPr>
         <w:t>(</w:t>
       </w:r>
@@ -11428,6 +11510,7 @@
           <w:color w:val="000000"/>
           <w:sz w:val="28"/>
           <w:szCs w:val="28"/>
+          <w:lang w:val="en-US"/>
         </w:rPr>
         <w:t xml:space="preserve">[] </w:t>
       </w:r>
@@ -11449,6 +11532,7 @@
           <w:color w:val="000000"/>
           <w:sz w:val="28"/>
           <w:szCs w:val="28"/>
+          <w:lang w:val="en-US"/>
         </w:rPr>
         <w:t>)</w:t>
       </w:r>
@@ -12084,6 +12168,7 @@
           <w:color w:val="000000"/>
           <w:sz w:val="28"/>
           <w:szCs w:val="28"/>
+          <w:lang w:val="en-US"/>
         </w:rPr>
       </w:pPr>
       <w:r>
@@ -12102,6 +12187,7 @@
           <w:color w:val="000000"/>
           <w:sz w:val="28"/>
           <w:szCs w:val="28"/>
+          <w:lang w:val="en-US"/>
         </w:rPr>
         <w:t>}</w:t>
       </w:r>
@@ -12122,6 +12208,7 @@
           <w:color w:val="000000"/>
           <w:sz w:val="28"/>
           <w:szCs w:val="28"/>
+          <w:lang w:val="en-US"/>
         </w:rPr>
         <w:t xml:space="preserve">    </w:t>
       </w:r>
@@ -12377,8 +12464,6 @@
           <w:szCs w:val="28"/>
         </w:rPr>
       </w:pPr>
-      <w:bookmarkStart w:id="11" w:name="_GoBack"/>
-      <w:bookmarkEnd w:id="11"/>
       <w:r>
         <w:rPr>
           <w:rFonts w:ascii="Times New Roman" w:hAnsi="Times New Roman"/>
@@ -12590,9 +12675,42 @@
           <v:shape id="_x0000_i1025" type="#_x0000_t75" style="width:144.75pt;height:60pt" o:ole="" o:allowoverlap="f">
             <v:imagedata r:id="rId8" o:title=""/>
           </v:shape>
-          <o:OLEObject Type="Embed" ProgID="Equation.3" ShapeID="_x0000_i1025" DrawAspect="Content" ObjectID="_1691391068" r:id="rId9"/>
+          <o:OLEObject Type="Embed" ProgID="Equation.3" ShapeID="_x0000_i1025" DrawAspect="Content" ObjectID="_1691494578" r:id="rId9"/>
         </w:object>
       </w:r>
+    </w:p>
+    <w:p>
+      <w:pPr>
+        <w:spacing w:after="160" w:line="259" w:lineRule="auto"/>
+        <w:rPr>
+          <w:rFonts w:ascii="Times New Roman" w:hAnsi="Times New Roman"/>
+          <w:b/>
+          <w:color w:val="000000"/>
+          <w:sz w:val="28"/>
+          <w:szCs w:val="28"/>
+        </w:rPr>
+      </w:pPr>
+      <w:r>
+        <w:rPr>
+          <w:rFonts w:ascii="Times New Roman" w:hAnsi="Times New Roman"/>
+          <w:b/>
+          <w:color w:val="000000"/>
+          <w:sz w:val="28"/>
+          <w:szCs w:val="28"/>
+        </w:rPr>
+        <w:t>Блок-схема алгоритма решения задачи.</w:t>
+      </w:r>
+    </w:p>
+    <w:p>
+      <w:pPr>
+        <w:spacing w:after="160" w:line="259" w:lineRule="auto"/>
+        <w:rPr>
+          <w:rFonts w:ascii="Times New Roman" w:hAnsi="Times New Roman"/>
+          <w:color w:val="000000"/>
+          <w:sz w:val="28"/>
+          <w:szCs w:val="28"/>
+        </w:rPr>
+      </w:pPr>
     </w:p>
     <w:p>
       <w:pPr>
@@ -12602,18 +12720,63 @@
           <w:color w:val="000000"/>
           <w:sz w:val="32"/>
           <w:szCs w:val="32"/>
-          <w:lang w:val="en-US"/>
-        </w:rPr>
-      </w:pPr>
+        </w:rPr>
+      </w:pPr>
+      <w:bookmarkStart w:id="11" w:name="_GoBack"/>
+      <w:bookmarkEnd w:id="11"/>
     </w:p>
     <w:p>
       <w:pPr>
         <w:spacing w:after="160" w:line="259" w:lineRule="auto"/>
         <w:rPr>
           <w:rFonts w:ascii="Times New Roman" w:hAnsi="Times New Roman"/>
-          <w:color w:val="000000"/>
-          <w:sz w:val="32"/>
-          <w:szCs w:val="32"/>
+          <w:b/>
+          <w:color w:val="000000"/>
+          <w:sz w:val="28"/>
+          <w:szCs w:val="28"/>
+        </w:rPr>
+      </w:pPr>
+      <w:r>
+        <w:rPr>
+          <w:rFonts w:ascii="Times New Roman" w:hAnsi="Times New Roman"/>
+          <w:b/>
+          <w:color w:val="000000"/>
+          <w:sz w:val="28"/>
+          <w:szCs w:val="28"/>
+        </w:rPr>
+        <w:t>Те</w:t>
+      </w:r>
+      <w:proofErr w:type="gramStart"/>
+      <w:r>
+        <w:rPr>
+          <w:rFonts w:ascii="Times New Roman" w:hAnsi="Times New Roman"/>
+          <w:b/>
+          <w:color w:val="000000"/>
+          <w:sz w:val="28"/>
+          <w:szCs w:val="28"/>
+        </w:rPr>
+        <w:t>кст пр</w:t>
+      </w:r>
+      <w:proofErr w:type="gramEnd"/>
+      <w:r>
+        <w:rPr>
+          <w:rFonts w:ascii="Times New Roman" w:hAnsi="Times New Roman"/>
+          <w:b/>
+          <w:color w:val="000000"/>
+          <w:sz w:val="28"/>
+          <w:szCs w:val="28"/>
+        </w:rPr>
+        <w:t>ограммы.</w:t>
+      </w:r>
+    </w:p>
+    <w:p>
+      <w:pPr>
+        <w:spacing w:after="160" w:line="259" w:lineRule="auto"/>
+        <w:rPr>
+          <w:rFonts w:ascii="Times New Roman" w:hAnsi="Times New Roman"/>
+          <w:color w:val="000000"/>
+          <w:sz w:val="28"/>
+          <w:szCs w:val="28"/>
         </w:rPr>
       </w:pPr>
     </w:p>
@@ -12775,6 +12938,105 @@
         <w:spacing w:after="160" w:line="259" w:lineRule="auto"/>
         <w:rPr>
           <w:rFonts w:ascii="Times New Roman" w:hAnsi="Times New Roman"/>
+          <w:sz w:val="28"/>
+          <w:szCs w:val="28"/>
+        </w:rPr>
+      </w:pPr>
+    </w:p>
+    <w:p>
+      <w:pPr>
+        <w:spacing w:after="160" w:line="259" w:lineRule="auto"/>
+        <w:rPr>
+          <w:rFonts w:ascii="Times New Roman" w:hAnsi="Times New Roman"/>
+          <w:b/>
+          <w:color w:val="000000"/>
+          <w:sz w:val="28"/>
+          <w:szCs w:val="28"/>
+        </w:rPr>
+      </w:pPr>
+      <w:r>
+        <w:rPr>
+          <w:rFonts w:ascii="Times New Roman" w:hAnsi="Times New Roman"/>
+          <w:b/>
+          <w:color w:val="000000"/>
+          <w:sz w:val="28"/>
+          <w:szCs w:val="28"/>
+        </w:rPr>
+        <w:t>Блок-схема алгоритма решения задачи.</w:t>
+      </w:r>
+    </w:p>
+    <w:p>
+      <w:pPr>
+        <w:spacing w:after="160" w:line="259" w:lineRule="auto"/>
+        <w:rPr>
+          <w:rFonts w:ascii="Times New Roman" w:hAnsi="Times New Roman"/>
+          <w:color w:val="000000"/>
+          <w:sz w:val="28"/>
+          <w:szCs w:val="28"/>
+        </w:rPr>
+      </w:pPr>
+    </w:p>
+    <w:p>
+      <w:pPr>
+        <w:spacing w:after="160" w:line="259" w:lineRule="auto"/>
+        <w:rPr>
+          <w:rFonts w:ascii="Times New Roman" w:hAnsi="Times New Roman"/>
+          <w:color w:val="000000"/>
+          <w:sz w:val="32"/>
+          <w:szCs w:val="32"/>
+        </w:rPr>
+      </w:pPr>
+    </w:p>
+    <w:p>
+      <w:pPr>
+        <w:spacing w:after="160" w:line="259" w:lineRule="auto"/>
+        <w:rPr>
+          <w:rFonts w:ascii="Times New Roman" w:hAnsi="Times New Roman"/>
+          <w:b/>
+          <w:color w:val="000000"/>
+          <w:sz w:val="28"/>
+          <w:szCs w:val="28"/>
+        </w:rPr>
+      </w:pPr>
+      <w:r>
+        <w:rPr>
+          <w:rFonts w:ascii="Times New Roman" w:hAnsi="Times New Roman"/>
+          <w:b/>
+          <w:color w:val="000000"/>
+          <w:sz w:val="28"/>
+          <w:szCs w:val="28"/>
+        </w:rPr>
+        <w:t>Те</w:t>
+      </w:r>
+      <w:proofErr w:type="gramStart"/>
+      <w:r>
+        <w:rPr>
+          <w:rFonts w:ascii="Times New Roman" w:hAnsi="Times New Roman"/>
+          <w:b/>
+          <w:color w:val="000000"/>
+          <w:sz w:val="28"/>
+          <w:szCs w:val="28"/>
+        </w:rPr>
+        <w:t>кст пр</w:t>
+      </w:r>
+      <w:proofErr w:type="gramEnd"/>
+      <w:r>
+        <w:rPr>
+          <w:rFonts w:ascii="Times New Roman" w:hAnsi="Times New Roman"/>
+          <w:b/>
+          <w:color w:val="000000"/>
+          <w:sz w:val="28"/>
+          <w:szCs w:val="28"/>
+        </w:rPr>
+        <w:t>ограммы.</w:t>
+      </w:r>
+    </w:p>
+    <w:p>
+      <w:pPr>
+        <w:spacing w:after="160" w:line="259" w:lineRule="auto"/>
+        <w:rPr>
+          <w:rFonts w:ascii="Times New Roman" w:hAnsi="Times New Roman"/>
+          <w:color w:val="000000"/>
           <w:sz w:val="28"/>
           <w:szCs w:val="28"/>
         </w:rPr>
@@ -13310,7 +13572,7 @@
           <w:rPr>
             <w:noProof/>
           </w:rPr>
-          <w:t>11</w:t>
+          <w:t>13</w:t>
         </w:r>
         <w:r>
           <w:fldChar w:fldCharType="end"/>
@@ -13905,7 +14167,7 @@
   <w:style w:type="paragraph" w:default="1" w:styleId="a">
     <w:name w:val="Normal"/>
     <w:qFormat/>
-    <w:rsid w:val="00AF22A9"/>
+    <w:rsid w:val="00E64ABE"/>
     <w:pPr>
       <w:spacing w:after="200" w:line="276" w:lineRule="auto"/>
     </w:pPr>
@@ -14484,7 +14746,7 @@
   <w:style w:type="paragraph" w:default="1" w:styleId="a">
     <w:name w:val="Normal"/>
     <w:qFormat/>
-    <w:rsid w:val="00AF22A9"/>
+    <w:rsid w:val="00E64ABE"/>
     <w:pPr>
       <w:spacing w:after="200" w:line="276" w:lineRule="auto"/>
     </w:pPr>
@@ -15192,7 +15454,7 @@
   <a:extraClrSchemeLst/>
   <a:extLst>
     <a:ext uri="{05A4C25C-085E-4340-85A3-A5531E510DB2}">
-      <thm15:themeFamily xmlns="" xmlns:thm15="http://schemas.microsoft.com/office/thememl/2012/main" name="Office Theme" id="{62F939B6-93AF-4DB8-9C6B-D6C7DFDC589F}" vid="{4A3C46E8-61CC-4603-A589-7422A47A8E4A}"/>
+      <thm15:themeFamily xmlns:thm15="http://schemas.microsoft.com/office/thememl/2012/main" xmlns="" name="Office Theme" id="{62F939B6-93AF-4DB8-9C6B-D6C7DFDC589F}" vid="{4A3C46E8-61CC-4603-A589-7422A47A8E4A}"/>
     </a:ext>
   </a:extLst>
 </a:theme>

</xml_diff>